<commit_message>
Actualizado Relatório 2ª Série.
</commit_message>
<xml_diff>
--- a/Relatório 2ª Série.docx
+++ b/Relatório 2ª Série.docx
@@ -235,25 +235,34 @@
           <w:sz w:val="96"/>
           <w:szCs w:val="96"/>
         </w:rPr>
-        <w:t>2</w:t>
-      </w:r>
-      <w:r>
+        <w:t>2ª Série de exercícios</w:t>
+      </w:r>
+    </w:p>
+    <w:p>
+      <w:pPr>
+        <w:jc w:val="center"/>
         <w:rPr>
           <w:rFonts w:ascii="Times New Roman" w:hAnsi="Times New Roman"/>
           <w:sz w:val="96"/>
           <w:szCs w:val="96"/>
         </w:rPr>
-        <w:t>ª Série de exercícios</w:t>
-      </w:r>
-    </w:p>
-    <w:p>
-      <w:pPr>
-        <w:jc w:val="center"/>
+      </w:pPr>
+      <w:r>
         <w:rPr>
           <w:rFonts w:ascii="Times New Roman" w:hAnsi="Times New Roman"/>
           <w:sz w:val="96"/>
           <w:szCs w:val="96"/>
         </w:rPr>
+        <w:t>PDM</w:t>
+      </w:r>
+    </w:p>
+    <w:p>
+      <w:pPr>
+        <w:jc w:val="center"/>
+        <w:rPr>
+          <w:rFonts w:ascii="Times New Roman" w:hAnsi="Times New Roman"/>
+          <w:sz w:val="72"/>
+        </w:rPr>
       </w:pPr>
       <w:r>
         <w:rPr>
@@ -261,23 +270,6 @@
           <w:sz w:val="96"/>
           <w:szCs w:val="96"/>
         </w:rPr>
-        <w:t>PDM</w:t>
-      </w:r>
-    </w:p>
-    <w:p>
-      <w:pPr>
-        <w:jc w:val="center"/>
-        <w:rPr>
-          <w:rFonts w:ascii="Times New Roman" w:hAnsi="Times New Roman"/>
-          <w:sz w:val="72"/>
-        </w:rPr>
-      </w:pPr>
-      <w:r>
-        <w:rPr>
-          <w:rFonts w:ascii="Times New Roman" w:hAnsi="Times New Roman"/>
-          <w:sz w:val="96"/>
-          <w:szCs w:val="96"/>
-        </w:rPr>
         <w:t>Programação em Dispositivos Móveis</w:t>
       </w:r>
     </w:p>
@@ -314,31 +306,7 @@
           <w:sz w:val="32"/>
           <w:szCs w:val="32"/>
         </w:rPr>
-        <w:t>Data de entrega: 24</w:t>
-      </w:r>
-      <w:r>
-        <w:rPr>
-          <w:rFonts w:ascii="Times New Roman" w:hAnsi="Times New Roman"/>
-          <w:sz w:val="32"/>
-          <w:szCs w:val="32"/>
-        </w:rPr>
-        <w:t>.1</w:t>
-      </w:r>
-      <w:r>
-        <w:rPr>
-          <w:rFonts w:ascii="Times New Roman" w:hAnsi="Times New Roman"/>
-          <w:sz w:val="32"/>
-          <w:szCs w:val="32"/>
-        </w:rPr>
-        <w:t>1</w:t>
-      </w:r>
-      <w:r>
-        <w:rPr>
-          <w:rFonts w:ascii="Times New Roman" w:hAnsi="Times New Roman"/>
-          <w:sz w:val="32"/>
-          <w:szCs w:val="32"/>
-        </w:rPr>
-        <w:t>.2014</w:t>
+        <w:t>Data de entrega: 24.11.2014</w:t>
       </w:r>
     </w:p>
     <w:p>
@@ -682,6 +650,1369 @@
     <w:p/>
     <w:p>
       <w:pPr>
+        <w:jc w:val="both"/>
+      </w:pPr>
+      <w:r>
+        <w:tab/>
+        <w:t xml:space="preserve">Este exercício teve como objetivo a adição de algumas caraterísticas à aplicação de notícias do </w:t>
+      </w:r>
+      <w:r>
+        <w:rPr>
+          <w:i/>
+        </w:rPr>
+        <w:t>Thoth</w:t>
+      </w:r>
+      <w:r>
+        <w:t xml:space="preserve">, realizada na primeira série de exercícios. </w:t>
+      </w:r>
+    </w:p>
+    <w:p>
+      <w:pPr>
+        <w:jc w:val="both"/>
+      </w:pPr>
+      <w:r>
+        <w:tab/>
+      </w:r>
+      <w:r>
+        <w:t>Uma das caraterísticas é</w:t>
+      </w:r>
+      <w:r>
+        <w:t xml:space="preserve"> a existência de um </w:t>
+      </w:r>
+      <w:r>
+        <w:rPr>
+          <w:i/>
+        </w:rPr>
+        <w:t>content</w:t>
+      </w:r>
+      <w:r>
+        <w:rPr>
+          <w:i/>
+        </w:rPr>
+        <w:t xml:space="preserve"> provider</w:t>
+      </w:r>
+      <w:r>
+        <w:t xml:space="preserve"> para armazenamento e gestão de informação sobre o conjunto de turmas disponíveis no </w:t>
+      </w:r>
+      <w:r>
+        <w:rPr>
+          <w:i/>
+        </w:rPr>
+        <w:t>Thoth</w:t>
+      </w:r>
+      <w:r>
+        <w:t>, o conjunto de turmas selecionadas, e o conjunto de notícias das turmas selecionadas, incluindo o estado de visualização das mesmas.</w:t>
+      </w:r>
+      <w:r>
+        <w:t xml:space="preserve"> Para persistência da informação teve-se por base, uma base de dados </w:t>
+      </w:r>
+      <w:r>
+        <w:rPr>
+          <w:i/>
+        </w:rPr>
+        <w:t>SQLite</w:t>
+      </w:r>
+      <w:r>
+        <w:t>.</w:t>
+      </w:r>
+    </w:p>
+    <w:p>
+      <w:pPr>
+        <w:jc w:val="both"/>
+      </w:pPr>
+      <w:r>
+        <w:tab/>
+        <w:t>Outra caraterística é a existência de um serviço para atualização periódica da informação</w:t>
+      </w:r>
+      <w:r>
+        <w:t>, apenas quando existir conetiv</w:t>
+      </w:r>
+      <w:r>
+        <w:t>i</w:t>
+      </w:r>
+      <w:r>
+        <w:t xml:space="preserve">dade via </w:t>
+      </w:r>
+      <w:r>
+        <w:rPr>
+          <w:i/>
+        </w:rPr>
+        <w:t>WiFi</w:t>
+      </w:r>
+      <w:r>
+        <w:t>.</w:t>
+      </w:r>
+    </w:p>
+    <w:p>
+      <w:pPr>
+        <w:jc w:val="both"/>
+      </w:pPr>
+      <w:r>
+        <w:tab/>
+        <w:t xml:space="preserve">Para a realização deste exercício o primeiro passo, foi a elaboração de um </w:t>
+      </w:r>
+      <w:r>
+        <w:rPr>
+          <w:i/>
+        </w:rPr>
+        <w:t>schema</w:t>
+      </w:r>
+      <w:r>
+        <w:t xml:space="preserve"> (Figura 1)</w:t>
+      </w:r>
+      <w:r>
+        <w:t xml:space="preserve"> das opções a tomar, para uma melhor perceção das alterações a fazer, relativamente ao já realizado na primeira série.</w:t>
+      </w:r>
+    </w:p>
+    <w:p>
+      <w:pPr>
+        <w:keepNext/>
+        <w:jc w:val="both"/>
+      </w:pPr>
+      <w:r>
+        <w:rPr>
+          <w:noProof/>
+          <w:lang w:eastAsia="pt-PT"/>
+        </w:rPr>
+        <w:drawing>
+          <wp:inline distT="0" distB="0" distL="0" distR="0" wp14:anchorId="78D71FB1" wp14:editId="6FE7B2F2">
+            <wp:extent cx="5400040" cy="2319020"/>
+            <wp:effectExtent l="0" t="0" r="0" b="5080"/>
+            <wp:docPr id="4" name="Picture 4"/>
+            <wp:cNvGraphicFramePr>
+              <a:graphicFrameLocks xmlns:a="http://schemas.openxmlformats.org/drawingml/2006/main" noChangeAspect="1"/>
+            </wp:cNvGraphicFramePr>
+            <a:graphic xmlns:a="http://schemas.openxmlformats.org/drawingml/2006/main">
+              <a:graphicData uri="http://schemas.openxmlformats.org/drawingml/2006/picture">
+                <pic:pic xmlns:pic="http://schemas.openxmlformats.org/drawingml/2006/picture">
+                  <pic:nvPicPr>
+                    <pic:cNvPr id="4" name="NewsSchema_SE2.png"/>
+                    <pic:cNvPicPr/>
+                  </pic:nvPicPr>
+                  <pic:blipFill>
+                    <a:blip r:embed="rId6">
+                      <a:extLst>
+                        <a:ext uri="{28A0092B-C50C-407E-A947-70E740481C1C}">
+                          <a14:useLocalDpi xmlns:a14="http://schemas.microsoft.com/office/drawing/2010/main" val="0"/>
+                        </a:ext>
+                      </a:extLst>
+                    </a:blip>
+                    <a:stretch>
+                      <a:fillRect/>
+                    </a:stretch>
+                  </pic:blipFill>
+                  <pic:spPr>
+                    <a:xfrm>
+                      <a:off x="0" y="0"/>
+                      <a:ext cx="5400040" cy="2319020"/>
+                    </a:xfrm>
+                    <a:prstGeom prst="rect">
+                      <a:avLst/>
+                    </a:prstGeom>
+                  </pic:spPr>
+                </pic:pic>
+              </a:graphicData>
+            </a:graphic>
+          </wp:inline>
+        </w:drawing>
+      </w:r>
+    </w:p>
+    <w:p>
+      <w:pPr>
+        <w:pStyle w:val="Caption"/>
+        <w:jc w:val="both"/>
+      </w:pPr>
+      <w:r>
+        <w:t>Figura 2 – schema das opções de código tomadas</w:t>
+      </w:r>
+    </w:p>
+    <w:p>
+      <w:pPr>
+        <w:jc w:val="both"/>
+      </w:pPr>
+      <w:r>
+        <w:tab/>
+      </w:r>
+      <w:r>
+        <w:t xml:space="preserve">A criação do </w:t>
+      </w:r>
+      <w:r>
+        <w:rPr>
+          <w:i/>
+        </w:rPr>
+        <w:t>content provider</w:t>
+      </w:r>
+      <w:r>
+        <w:t xml:space="preserve"> é realizada num projeto diferente com o nome </w:t>
+      </w:r>
+      <w:r>
+        <w:rPr>
+          <w:i/>
+        </w:rPr>
+        <w:t>NewsClassServer</w:t>
+      </w:r>
+      <w:r>
+        <w:t xml:space="preserve">. Na classe </w:t>
+      </w:r>
+      <w:r>
+        <w:rPr>
+          <w:i/>
+        </w:rPr>
+        <w:t>NewsClassOpenHelper</w:t>
+      </w:r>
+      <w:r>
+        <w:t xml:space="preserve">, incorporada neste projeto é onde se procede à criação da base de dados </w:t>
+      </w:r>
+      <w:r>
+        <w:rPr>
+          <w:i/>
+        </w:rPr>
+        <w:t>thoth.db</w:t>
+      </w:r>
+      <w:r>
+        <w:t xml:space="preserve">, que irá conter as tabelas </w:t>
+      </w:r>
+      <w:r>
+        <w:rPr>
+          <w:i/>
+        </w:rPr>
+        <w:t>thothClasses</w:t>
+      </w:r>
+      <w:r>
+        <w:t xml:space="preserve"> e </w:t>
+      </w:r>
+      <w:r>
+        <w:rPr>
+          <w:i/>
+        </w:rPr>
+        <w:t>thothNews</w:t>
+      </w:r>
+      <w:r>
+        <w:t>, também criadas a partir desta classe.</w:t>
+      </w:r>
+    </w:p>
+    <w:p>
+      <w:pPr>
+        <w:ind w:firstLine="708"/>
+        <w:jc w:val="both"/>
+      </w:pPr>
+      <w:r>
+        <w:t xml:space="preserve">Na classe </w:t>
+      </w:r>
+      <w:r>
+        <w:rPr>
+          <w:i/>
+        </w:rPr>
+        <w:t>NewsClassContentProvider</w:t>
+      </w:r>
+      <w:r>
+        <w:t xml:space="preserve">, também incorporada neste projeto, é onde se procede À criação de todas as ações que são possíveis realizar sobre a base de dados. A inserção de novos dados – </w:t>
+      </w:r>
+      <w:r>
+        <w:rPr>
+          <w:i/>
+        </w:rPr>
+        <w:t>insert,</w:t>
+      </w:r>
+      <w:r>
+        <w:t xml:space="preserve"> a atualização de dados já existentes - </w:t>
+      </w:r>
+      <w:r>
+        <w:rPr>
+          <w:i/>
+        </w:rPr>
+        <w:t>update</w:t>
+      </w:r>
+      <w:r>
+        <w:t xml:space="preserve">, e a eliminação de dados – </w:t>
+      </w:r>
+      <w:r>
+        <w:rPr>
+          <w:i/>
+        </w:rPr>
+        <w:t>delete</w:t>
+      </w:r>
+      <w:r>
+        <w:t xml:space="preserve">. Existindo ainda outro método – </w:t>
+      </w:r>
+      <w:r>
+        <w:rPr>
+          <w:i/>
+        </w:rPr>
+        <w:t>query</w:t>
+      </w:r>
+      <w:r>
+        <w:t xml:space="preserve">, onde é possível realizar qualquer tipo de </w:t>
+      </w:r>
+      <w:r>
+        <w:rPr>
+          <w:i/>
+        </w:rPr>
+        <w:t>query</w:t>
+      </w:r>
+      <w:r>
+        <w:t xml:space="preserve"> sobre uma tabela da base de dados, tendo em conta o </w:t>
+      </w:r>
+      <w:r>
+        <w:rPr>
+          <w:i/>
+        </w:rPr>
+        <w:t>Uri</w:t>
+      </w:r>
+      <w:r>
+        <w:t xml:space="preserve"> que recebe, que é o que contém a informação sobre qual a tabela. Este método é chamado quando se pretende receber um </w:t>
+      </w:r>
+      <w:r>
+        <w:rPr>
+          <w:i/>
+        </w:rPr>
+        <w:t>Cursor</w:t>
+      </w:r>
+      <w:r>
+        <w:t xml:space="preserve"> que permita percorrer todas as linhas da tabela, para com essa informação se poder realizar alguma ação.</w:t>
+      </w:r>
+      <w:r>
+        <w:t xml:space="preserve"> Também nos métodos </w:t>
+      </w:r>
+      <w:r>
+        <w:rPr>
+          <w:i/>
+        </w:rPr>
+        <w:t>insert</w:t>
+      </w:r>
+      <w:r>
+        <w:t xml:space="preserve">, </w:t>
+      </w:r>
+      <w:r>
+        <w:rPr>
+          <w:i/>
+        </w:rPr>
+        <w:t>update</w:t>
+      </w:r>
+      <w:r>
+        <w:t xml:space="preserve">, e </w:t>
+      </w:r>
+      <w:r>
+        <w:rPr>
+          <w:i/>
+        </w:rPr>
+        <w:t>delete</w:t>
+      </w:r>
+      <w:r>
+        <w:t xml:space="preserve">, é recebido um </w:t>
+      </w:r>
+      <w:r>
+        <w:rPr>
+          <w:i/>
+        </w:rPr>
+        <w:t>Uri</w:t>
+      </w:r>
+      <w:r>
+        <w:t>, que permite saber em que tabela irão ser efetuadas as alterações pretendidas.</w:t>
+      </w:r>
+    </w:p>
+    <w:p>
+      <w:pPr>
+        <w:ind w:firstLine="708"/>
+        <w:jc w:val="both"/>
+      </w:pPr>
+      <w:r>
+        <w:lastRenderedPageBreak/>
+        <w:t xml:space="preserve">Para a interação entre as </w:t>
+      </w:r>
+      <w:r>
+        <w:rPr>
+          <w:i/>
+        </w:rPr>
+        <w:t>activitys</w:t>
+      </w:r>
+      <w:r>
+        <w:t xml:space="preserve"> e a atualização de dados no </w:t>
+      </w:r>
+      <w:r>
+        <w:rPr>
+          <w:i/>
+        </w:rPr>
+        <w:t>content provider</w:t>
+      </w:r>
+      <w:r>
+        <w:t>, ambas as atividades (</w:t>
+      </w:r>
+      <w:r>
+        <w:rPr>
+          <w:i/>
+        </w:rPr>
+        <w:t>MainActivity</w:t>
+      </w:r>
+      <w:r>
+        <w:t xml:space="preserve"> – apresentação das notícias, e </w:t>
+      </w:r>
+      <w:r>
+        <w:rPr>
+          <w:i/>
+        </w:rPr>
+        <w:t>SettingsActivity</w:t>
+      </w:r>
+      <w:r>
+        <w:t xml:space="preserve"> - escolha das turmas), foi implementada a interface </w:t>
+      </w:r>
+      <w:r>
+        <w:rPr>
+          <w:i/>
+        </w:rPr>
+        <w:t>LoaderCallbacks&lt;Cursor&gt;</w:t>
+      </w:r>
+      <w:r>
+        <w:t xml:space="preserve">, na qual são implementados os métodos </w:t>
+      </w:r>
+      <w:r>
+        <w:rPr>
+          <w:i/>
+        </w:rPr>
+        <w:t>onCreateLoader</w:t>
+      </w:r>
+      <w:r>
+        <w:t xml:space="preserve">, </w:t>
+      </w:r>
+      <w:r>
+        <w:rPr>
+          <w:i/>
+        </w:rPr>
+        <w:t>onLoadFinished</w:t>
+      </w:r>
+      <w:r>
+        <w:t xml:space="preserve"> e </w:t>
+      </w:r>
+      <w:r>
+        <w:rPr>
+          <w:i/>
+        </w:rPr>
+        <w:t xml:space="preserve"> onLoaderReset</w:t>
+      </w:r>
+      <w:r>
+        <w:t xml:space="preserve">.  </w:t>
+      </w:r>
+    </w:p>
+    <w:p>
+      <w:pPr>
+        <w:ind w:firstLine="708"/>
+        <w:jc w:val="both"/>
+      </w:pPr>
+      <w:r>
+        <w:t xml:space="preserve">No método </w:t>
+      </w:r>
+      <w:r>
+        <w:rPr>
+          <w:i/>
+        </w:rPr>
+        <w:t>onCreateLoader</w:t>
+      </w:r>
+      <w:r>
+        <w:t xml:space="preserve">, é criado um novo </w:t>
+      </w:r>
+      <w:r>
+        <w:rPr>
+          <w:i/>
+        </w:rPr>
+        <w:t>CursorLoader</w:t>
+      </w:r>
+      <w:r>
+        <w:t xml:space="preserve"> que permite percorrer a tabela presente no </w:t>
+      </w:r>
+      <w:r>
+        <w:rPr>
+          <w:i/>
+        </w:rPr>
+        <w:t>content provider</w:t>
+      </w:r>
+      <w:r>
+        <w:t xml:space="preserve">. Sendo que na </w:t>
+      </w:r>
+      <w:r>
+        <w:rPr>
+          <w:i/>
+        </w:rPr>
+        <w:t>MainActivity</w:t>
+      </w:r>
+      <w:r>
+        <w:t xml:space="preserve"> se pretende a tabela referente às notícias, </w:t>
+      </w:r>
+      <w:r>
+        <w:rPr>
+          <w:i/>
+        </w:rPr>
+        <w:t>thothNews</w:t>
+      </w:r>
+      <w:r>
+        <w:t xml:space="preserve">, e na </w:t>
+      </w:r>
+      <w:r>
+        <w:rPr>
+          <w:i/>
+        </w:rPr>
+        <w:t>SettingsActivity</w:t>
+      </w:r>
+      <w:r>
+        <w:t xml:space="preserve"> se pretende a tabela referente às classes, </w:t>
+      </w:r>
+      <w:r>
+        <w:rPr>
+          <w:i/>
+        </w:rPr>
+        <w:t>thothClasses.</w:t>
+      </w:r>
+      <w:r>
+        <w:t xml:space="preserve"> </w:t>
+      </w:r>
+    </w:p>
+    <w:p>
+      <w:pPr>
+        <w:jc w:val="both"/>
+      </w:pPr>
+      <w:r>
+        <w:rPr>
+          <w:b/>
+        </w:rPr>
+        <w:tab/>
+      </w:r>
+      <w:r>
+        <w:t>Para se poder proceder ao lançamento de notificações a partir das ações realizadas</w:t>
+      </w:r>
+      <w:r>
+        <w:t>,</w:t>
+      </w:r>
+      <w:r>
+        <w:t xml:space="preserve"> foram criadas algumas classes adicionais:</w:t>
+      </w:r>
+    </w:p>
+    <w:p>
+      <w:pPr>
+        <w:pStyle w:val="ListParagraph"/>
+        <w:numPr>
+          <w:ilvl w:val="0"/>
+          <w:numId w:val="3"/>
+        </w:numPr>
+        <w:jc w:val="both"/>
+      </w:pPr>
+      <w:r>
+        <w:rPr>
+          <w:b/>
+          <w:i/>
+        </w:rPr>
+        <w:t>NewsReceiver:</w:t>
+      </w:r>
+      <w:r>
+        <w:t xml:space="preserve"> </w:t>
+      </w:r>
+      <w:r>
+        <w:t xml:space="preserve">Para que seja possível que assim que </w:t>
+      </w:r>
+      <w:r>
+        <w:t xml:space="preserve">o </w:t>
+      </w:r>
+      <w:r>
+        <w:rPr>
+          <w:i/>
+        </w:rPr>
+        <w:t>wifi</w:t>
+      </w:r>
+      <w:r>
+        <w:t xml:space="preserve"> seja ligado exista uma atualização das notícias das turmas selec</w:t>
+      </w:r>
+      <w:r>
+        <w:t>io</w:t>
+      </w:r>
+      <w:r>
+        <w:t>nadas foi criada esta que tem como função estar</w:t>
+      </w:r>
+      <w:r>
+        <w:t xml:space="preserve"> á "escuta" de eventos.</w:t>
+      </w:r>
+      <w:r>
+        <w:t xml:space="preserve"> </w:t>
+      </w:r>
+      <w:r>
+        <w:t xml:space="preserve">O método desta classe, </w:t>
+      </w:r>
+      <w:r>
+        <w:rPr>
+          <w:i/>
+        </w:rPr>
+        <w:t>onReceive</w:t>
+      </w:r>
+      <w:r>
+        <w:t xml:space="preserve">, é executado sempre que o estado do </w:t>
+      </w:r>
+      <w:r>
+        <w:rPr>
+          <w:i/>
+        </w:rPr>
+        <w:t>W</w:t>
+      </w:r>
+      <w:r>
+        <w:rPr>
+          <w:i/>
+        </w:rPr>
+        <w:t>i</w:t>
+      </w:r>
+      <w:r>
+        <w:rPr>
+          <w:i/>
+        </w:rPr>
+        <w:t>F</w:t>
+      </w:r>
+      <w:r>
+        <w:rPr>
+          <w:i/>
+        </w:rPr>
+        <w:t>i</w:t>
+      </w:r>
+      <w:r>
+        <w:t xml:space="preserve"> for alterado. Se o </w:t>
+      </w:r>
+      <w:r>
+        <w:rPr>
+          <w:i/>
+        </w:rPr>
+        <w:t>WiF</w:t>
+      </w:r>
+      <w:r>
+        <w:rPr>
+          <w:i/>
+        </w:rPr>
+        <w:t>i</w:t>
+      </w:r>
+      <w:r>
+        <w:t xml:space="preserve"> for alterado para conectado, então </w:t>
+      </w:r>
+      <w:r>
+        <w:t>verifica-se</w:t>
+      </w:r>
+      <w:r>
+        <w:t xml:space="preserve"> se </w:t>
+      </w:r>
+      <w:r>
+        <w:t>existe alguma turma nova ou notícias recentes das turmas selec</w:t>
+      </w:r>
+      <w:r>
+        <w:t>ion</w:t>
+      </w:r>
+      <w:r>
+        <w:t>a</w:t>
+      </w:r>
+      <w:r>
+        <w:t xml:space="preserve">das no </w:t>
+      </w:r>
+      <w:r>
+        <w:rPr>
+          <w:i/>
+        </w:rPr>
+        <w:t>Th</w:t>
+      </w:r>
+      <w:r>
+        <w:rPr>
+          <w:i/>
+        </w:rPr>
+        <w:t>oth</w:t>
+      </w:r>
+      <w:r>
+        <w:rPr>
+          <w:i/>
+        </w:rPr>
+        <w:t>.</w:t>
+      </w:r>
+    </w:p>
+    <w:p>
+      <w:pPr>
+        <w:pStyle w:val="ListParagraph"/>
+        <w:jc w:val="both"/>
+      </w:pPr>
+      <w:r>
+        <w:t>São criados dois</w:t>
+      </w:r>
+      <w:r>
+        <w:t xml:space="preserve"> alarmes</w:t>
+      </w:r>
+      <w:r>
+        <w:t xml:space="preserve">, </w:t>
+      </w:r>
+      <w:r>
+        <w:rPr>
+          <w:i/>
+        </w:rPr>
+        <w:t>AlarmManager</w:t>
+      </w:r>
+      <w:r>
+        <w:t>,</w:t>
+      </w:r>
+      <w:r>
+        <w:t xml:space="preserve"> para </w:t>
+      </w:r>
+      <w:r>
+        <w:t>a</w:t>
+      </w:r>
+      <w:r>
+        <w:t>t</w:t>
+      </w:r>
+      <w:r>
+        <w:t>u</w:t>
+      </w:r>
+      <w:r>
+        <w:t>alizar as classes</w:t>
+      </w:r>
+      <w:r>
+        <w:t xml:space="preserve"> – </w:t>
+      </w:r>
+      <w:r>
+        <w:rPr>
+          <w:i/>
+        </w:rPr>
+        <w:t>classes</w:t>
+      </w:r>
+      <w:r>
+        <w:rPr>
+          <w:i/>
+        </w:rPr>
+        <w:t>A</w:t>
+      </w:r>
+      <w:r>
+        <w:rPr>
+          <w:i/>
+        </w:rPr>
+        <w:t>larm</w:t>
+      </w:r>
+      <w:r>
+        <w:rPr>
+          <w:i/>
+        </w:rPr>
+        <w:t xml:space="preserve"> </w:t>
+      </w:r>
+      <w:r>
+        <w:t xml:space="preserve">- </w:t>
+      </w:r>
+      <w:r>
+        <w:t>(1 vez por dia)</w:t>
+      </w:r>
+      <w:r>
+        <w:t>,</w:t>
+      </w:r>
+      <w:r>
+        <w:t xml:space="preserve"> </w:t>
+      </w:r>
+      <w:r>
+        <w:t>e as notícias das turmas sele</w:t>
+      </w:r>
+      <w:r>
+        <w:t>cionadas</w:t>
+      </w:r>
+      <w:r>
+        <w:t xml:space="preserve"> – </w:t>
+      </w:r>
+      <w:r>
+        <w:rPr>
+          <w:i/>
+        </w:rPr>
+        <w:t>newsAlarm</w:t>
+      </w:r>
+      <w:r>
+        <w:t xml:space="preserve"> - (a cada 30 minutos). Mas caso o</w:t>
+      </w:r>
+      <w:r>
+        <w:t xml:space="preserve"> estado do </w:t>
+      </w:r>
+      <w:r>
+        <w:rPr>
+          <w:i/>
+        </w:rPr>
+        <w:t>WiFi</w:t>
+      </w:r>
+      <w:r>
+        <w:t xml:space="preserve"> </w:t>
+      </w:r>
+      <w:r>
+        <w:t>se perca (desconectado) amb</w:t>
+      </w:r>
+      <w:r>
+        <w:t>os os alarmes serão cancelados,</w:t>
+      </w:r>
+      <w:r>
+        <w:t xml:space="preserve"> apenas voltando a ser criados quando existir nova conexão via </w:t>
+      </w:r>
+      <w:r>
+        <w:rPr>
+          <w:i/>
+        </w:rPr>
+        <w:t>Wifi</w:t>
+      </w:r>
+      <w:r>
+        <w:t xml:space="preserve">. </w:t>
+      </w:r>
+      <w:r>
+        <w:t>Os outros eventos que são executados neste método são os dos alarmes definidos.</w:t>
+      </w:r>
+    </w:p>
+    <w:p>
+      <w:pPr>
+        <w:pStyle w:val="ListParagraph"/>
+        <w:jc w:val="both"/>
+      </w:pPr>
+    </w:p>
+    <w:p>
+      <w:pPr>
+        <w:pStyle w:val="ListParagraph"/>
+        <w:numPr>
+          <w:ilvl w:val="0"/>
+          <w:numId w:val="3"/>
+        </w:numPr>
+        <w:jc w:val="both"/>
+      </w:pPr>
+      <w:r>
+        <w:rPr>
+          <w:b/>
+          <w:i/>
+        </w:rPr>
+        <w:t>HttpRequestsToThoth:</w:t>
+      </w:r>
+      <w:r>
+        <w:t xml:space="preserve"> É a partir desta classe que são realizadas os pedidos HTTP </w:t>
+      </w:r>
+      <w:r>
+        <w:t xml:space="preserve">ao </w:t>
+      </w:r>
+      <w:r>
+        <w:rPr>
+          <w:i/>
+        </w:rPr>
+        <w:t>T</w:t>
+      </w:r>
+      <w:r>
+        <w:rPr>
+          <w:i/>
+        </w:rPr>
+        <w:t>hoth</w:t>
+      </w:r>
+      <w:r>
+        <w:t xml:space="preserve">, que são chamados a partir do </w:t>
+      </w:r>
+      <w:r>
+        <w:rPr>
+          <w:i/>
+        </w:rPr>
+        <w:t>NewsService</w:t>
+      </w:r>
+      <w:r>
+        <w:t xml:space="preserve">, onde é realizada a atualização dos dados presentes no </w:t>
+      </w:r>
+      <w:r>
+        <w:rPr>
+          <w:i/>
+        </w:rPr>
+        <w:t>content provider</w:t>
+      </w:r>
+      <w:r>
+        <w:t>.</w:t>
+      </w:r>
+    </w:p>
+    <w:p>
+      <w:pPr>
+        <w:pStyle w:val="ListParagraph"/>
+        <w:jc w:val="both"/>
+      </w:pPr>
+    </w:p>
+    <w:p>
+      <w:pPr>
+        <w:pStyle w:val="ListParagraph"/>
+        <w:numPr>
+          <w:ilvl w:val="0"/>
+          <w:numId w:val="3"/>
+        </w:numPr>
+        <w:jc w:val="both"/>
+      </w:pPr>
+      <w:r>
+        <w:rPr>
+          <w:b/>
+          <w:i/>
+        </w:rPr>
+        <w:t>NewsService:</w:t>
+      </w:r>
+      <w:r>
+        <w:t xml:space="preserve"> </w:t>
+      </w:r>
+      <w:r>
+        <w:t xml:space="preserve">é a classe que implementa a classe </w:t>
+      </w:r>
+      <w:r>
+        <w:rPr>
+          <w:i/>
+        </w:rPr>
+        <w:t>IntentService</w:t>
+      </w:r>
+      <w:r>
+        <w:t xml:space="preserve">, ou seja, é o serviço que é responsável por todos os pedidos </w:t>
+      </w:r>
+      <w:r>
+        <w:t xml:space="preserve">realizados ao </w:t>
+      </w:r>
+      <w:r>
+        <w:rPr>
+          <w:i/>
+        </w:rPr>
+        <w:t>T</w:t>
+      </w:r>
+      <w:r>
+        <w:rPr>
+          <w:i/>
+        </w:rPr>
+        <w:t>hoth</w:t>
+      </w:r>
+      <w:r>
+        <w:t xml:space="preserve"> e também por todas as alterações efetuadas ao </w:t>
+      </w:r>
+      <w:r>
+        <w:rPr>
+          <w:i/>
+        </w:rPr>
+        <w:t>content provider</w:t>
+      </w:r>
+      <w:r>
+        <w:t xml:space="preserve"> criado anteriormente.</w:t>
+      </w:r>
+      <w:r>
+        <w:t xml:space="preserve"> </w:t>
+      </w:r>
+      <w:r>
+        <w:t>Este serviço é executado sempre que:</w:t>
+      </w:r>
+    </w:p>
+    <w:p>
+      <w:pPr>
+        <w:pStyle w:val="ListParagraph"/>
+        <w:numPr>
+          <w:ilvl w:val="1"/>
+          <w:numId w:val="3"/>
+        </w:numPr>
+        <w:jc w:val="both"/>
+      </w:pPr>
+      <w:r>
+        <w:t xml:space="preserve">O </w:t>
+      </w:r>
+      <w:r>
+        <w:rPr>
+          <w:i/>
+        </w:rPr>
+        <w:t>WiFi</w:t>
+      </w:r>
+      <w:r>
+        <w:t xml:space="preserve"> for</w:t>
+      </w:r>
+      <w:r>
+        <w:t xml:space="preserve"> alterado para o estado de conectado, de forma a verificar se ex</w:t>
+      </w:r>
+      <w:r>
+        <w:t>istem novas turmas ou novas notícias de turmas sele</w:t>
+      </w:r>
+      <w:r>
+        <w:t>cionadas;</w:t>
+      </w:r>
+    </w:p>
+    <w:p>
+      <w:pPr>
+        <w:pStyle w:val="ListParagraph"/>
+        <w:numPr>
+          <w:ilvl w:val="1"/>
+          <w:numId w:val="3"/>
+        </w:numPr>
+        <w:jc w:val="both"/>
+      </w:pPr>
+      <w:r>
+        <w:t xml:space="preserve"> O utilizador escolhe</w:t>
+      </w:r>
+      <w:r>
+        <w:t>r</w:t>
+      </w:r>
+      <w:r>
+        <w:t xml:space="preserve"> um novo grupo de turmas, através da </w:t>
+      </w:r>
+      <w:r>
+        <w:rPr>
+          <w:i/>
+        </w:rPr>
+        <w:t>SettingsActivity</w:t>
+      </w:r>
+      <w:r>
+        <w:rPr>
+          <w:i/>
+        </w:rPr>
+        <w:t xml:space="preserve">. </w:t>
+      </w:r>
+      <w:r>
+        <w:t>As notícias das tur</w:t>
+      </w:r>
+      <w:r>
+        <w:t xml:space="preserve">mas que foram retiradas da seleção </w:t>
+      </w:r>
+      <w:r>
+        <w:t xml:space="preserve">são eliminadas do </w:t>
+      </w:r>
+      <w:r>
+        <w:rPr>
+          <w:i/>
+        </w:rPr>
+        <w:t>content provider</w:t>
+      </w:r>
+      <w:r>
+        <w:t>;</w:t>
+      </w:r>
+    </w:p>
+    <w:p>
+      <w:pPr>
+        <w:pStyle w:val="ListParagraph"/>
+        <w:numPr>
+          <w:ilvl w:val="1"/>
+          <w:numId w:val="3"/>
+        </w:numPr>
+        <w:jc w:val="both"/>
+      </w:pPr>
+      <w:r>
+        <w:t xml:space="preserve">As notícias </w:t>
+      </w:r>
+      <w:r>
+        <w:t>das turmas que foram agora selecio</w:t>
+      </w:r>
+      <w:r>
+        <w:t>n</w:t>
+      </w:r>
+      <w:r>
+        <w:t>adas</w:t>
+      </w:r>
+      <w:r>
+        <w:t xml:space="preserve"> são o</w:t>
+      </w:r>
+      <w:r>
+        <w:t xml:space="preserve">btidas através de um pedido ao </w:t>
+      </w:r>
+      <w:r>
+        <w:rPr>
+          <w:i/>
+        </w:rPr>
+        <w:t>T</w:t>
+      </w:r>
+      <w:r>
+        <w:rPr>
+          <w:i/>
+        </w:rPr>
+        <w:t>hoth</w:t>
+      </w:r>
+      <w:r>
+        <w:t xml:space="preserve">, sendo posteriormente inseridas no </w:t>
+      </w:r>
+      <w:r>
+        <w:rPr>
+          <w:i/>
+        </w:rPr>
+        <w:t>content provider</w:t>
+      </w:r>
+      <w:r>
+        <w:t>;</w:t>
+      </w:r>
+    </w:p>
+    <w:p>
+      <w:pPr>
+        <w:pStyle w:val="ListParagraph"/>
+        <w:numPr>
+          <w:ilvl w:val="1"/>
+          <w:numId w:val="3"/>
+        </w:numPr>
+        <w:jc w:val="both"/>
+      </w:pPr>
+      <w:r>
+        <w:t xml:space="preserve">O utilizador </w:t>
+      </w:r>
+      <w:r>
+        <w:t>lê uma notí</w:t>
+      </w:r>
+      <w:r>
+        <w:t xml:space="preserve">cia, de forma a colocar a indicação no </w:t>
+      </w:r>
+      <w:r>
+        <w:rPr>
+          <w:i/>
+        </w:rPr>
+        <w:t>content provider</w:t>
+      </w:r>
+      <w:r>
+        <w:t xml:space="preserve"> </w:t>
+      </w:r>
+      <w:r>
+        <w:t>de que essa notícia já foi lida e assim a</w:t>
+      </w:r>
+      <w:r>
+        <w:t xml:space="preserve">tualizar a </w:t>
+      </w:r>
+      <w:r>
+        <w:rPr>
+          <w:i/>
+        </w:rPr>
+        <w:t>listview</w:t>
+      </w:r>
+      <w:r>
+        <w:rPr>
+          <w:i/>
+        </w:rPr>
+        <w:t xml:space="preserve"> </w:t>
+      </w:r>
+      <w:r>
+        <w:t>de apresentação das notícias</w:t>
+      </w:r>
+      <w:r>
+        <w:t>;</w:t>
+      </w:r>
+    </w:p>
+    <w:p>
+      <w:pPr>
+        <w:pStyle w:val="ListParagraph"/>
+        <w:numPr>
+          <w:ilvl w:val="1"/>
+          <w:numId w:val="3"/>
+        </w:numPr>
+        <w:jc w:val="both"/>
+      </w:pPr>
+      <w:r>
+        <w:t>A aplicação for</w:t>
+      </w:r>
+      <w:r>
+        <w:t xml:space="preserve"> iniciada e o </w:t>
+      </w:r>
+      <w:r>
+        <w:rPr>
+          <w:i/>
+        </w:rPr>
+        <w:t>content provider</w:t>
+      </w:r>
+      <w:r>
+        <w:t xml:space="preserve"> estiver vazio;</w:t>
+      </w:r>
+    </w:p>
+    <w:p>
+      <w:pPr>
+        <w:pStyle w:val="ListParagraph"/>
+        <w:numPr>
+          <w:ilvl w:val="1"/>
+          <w:numId w:val="3"/>
+        </w:numPr>
+        <w:jc w:val="both"/>
+      </w:pPr>
+      <w:r>
+        <w:t xml:space="preserve">Um dos alarmes definidos no </w:t>
+      </w:r>
+      <w:r>
+        <w:rPr>
+          <w:i/>
+        </w:rPr>
+        <w:t>NewsReceiver</w:t>
+      </w:r>
+      <w:r>
+        <w:t xml:space="preserve"> disparar.</w:t>
+      </w:r>
+      <w:r>
+        <w:t xml:space="preserve"> Se for encontrada alguma nova turma ou notícia é lançada uma notificação para informar o utilizador desse acontecimento.</w:t>
+      </w:r>
+    </w:p>
+    <w:p>
+      <w:pPr>
+        <w:ind w:left="708" w:firstLine="372"/>
+        <w:jc w:val="both"/>
+      </w:pPr>
+      <w:r>
+        <w:lastRenderedPageBreak/>
+        <w:t xml:space="preserve">Tanto a </w:t>
+      </w:r>
+      <w:r>
+        <w:rPr>
+          <w:i/>
+        </w:rPr>
+        <w:t>NewsAsyncTask</w:t>
+      </w:r>
+      <w:r>
+        <w:t xml:space="preserve"> como a </w:t>
+      </w:r>
+      <w:r>
+        <w:rPr>
+          <w:i/>
+        </w:rPr>
+        <w:t>ClassesAsyncTask</w:t>
+      </w:r>
+      <w:r>
+        <w:t xml:space="preserve"> s</w:t>
+      </w:r>
+      <w:r>
+        <w:t>ofreram algumas alterações da primeira</w:t>
+      </w:r>
+      <w:r>
+        <w:t xml:space="preserve"> fase para esta. A </w:t>
+      </w:r>
+      <w:r>
+        <w:rPr>
+          <w:i/>
+        </w:rPr>
+        <w:t xml:space="preserve">NewsAsyncTask </w:t>
+      </w:r>
+      <w:r>
+        <w:t xml:space="preserve">tem como função </w:t>
+      </w:r>
+      <w:r>
+        <w:t xml:space="preserve">passar a informação contida no </w:t>
+      </w:r>
+      <w:r>
+        <w:rPr>
+          <w:i/>
+        </w:rPr>
+        <w:t>C</w:t>
+      </w:r>
+      <w:r>
+        <w:rPr>
+          <w:i/>
+        </w:rPr>
+        <w:t>ursor</w:t>
+      </w:r>
+      <w:r>
+        <w:t xml:space="preserve"> para um </w:t>
+      </w:r>
+      <w:r>
+        <w:rPr>
+          <w:i/>
+        </w:rPr>
+        <w:t>array</w:t>
+      </w:r>
+      <w:r>
+        <w:t xml:space="preserve"> de </w:t>
+      </w:r>
+      <w:r>
+        <w:rPr>
+          <w:i/>
+        </w:rPr>
+        <w:t>NewItem</w:t>
+      </w:r>
+      <w:r>
+        <w:t xml:space="preserve"> e retorná-lo ordenado pela da</w:t>
+      </w:r>
+      <w:r>
+        <w:t>ta e pelo estado de visualização</w:t>
+      </w:r>
+      <w:r>
+        <w:t>.</w:t>
+      </w:r>
+    </w:p>
+    <w:p>
+      <w:pPr>
+        <w:ind w:left="708"/>
+        <w:jc w:val="both"/>
+      </w:pPr>
+      <w:r>
+        <w:t xml:space="preserve">A </w:t>
+      </w:r>
+      <w:r>
+        <w:rPr>
+          <w:i/>
+        </w:rPr>
+        <w:t>Class</w:t>
+      </w:r>
+      <w:r>
+        <w:rPr>
+          <w:i/>
+        </w:rPr>
+        <w:t>es</w:t>
+      </w:r>
+      <w:r>
+        <w:rPr>
+          <w:i/>
+        </w:rPr>
+        <w:t>AyncTask</w:t>
+      </w:r>
+      <w:r>
+        <w:t xml:space="preserve"> tem como</w:t>
+      </w:r>
+      <w:r>
+        <w:t xml:space="preserve"> função passar a informação do </w:t>
+      </w:r>
+      <w:r>
+        <w:rPr>
+          <w:i/>
+        </w:rPr>
+        <w:t>C</w:t>
+      </w:r>
+      <w:r>
+        <w:rPr>
+          <w:i/>
+        </w:rPr>
+        <w:t>ursor</w:t>
+      </w:r>
+      <w:r>
+        <w:t xml:space="preserve"> para um </w:t>
+      </w:r>
+      <w:r>
+        <w:rPr>
+          <w:i/>
+        </w:rPr>
+        <w:t xml:space="preserve">array </w:t>
+      </w:r>
+      <w:r>
+        <w:t xml:space="preserve">de </w:t>
+      </w:r>
+      <w:r>
+        <w:rPr>
+          <w:i/>
+        </w:rPr>
+        <w:t>Clazz</w:t>
+      </w:r>
+      <w:r>
+        <w:t xml:space="preserve"> retornando-o sem a necessidade de o ordenar, pois a informação no cursor já está ordenada pelo id de cada turma.</w:t>
+      </w:r>
+    </w:p>
+    <w:p>
+      <w:pPr>
+        <w:ind w:left="708" w:firstLine="372"/>
+        <w:jc w:val="both"/>
+      </w:pPr>
+      <w:r>
+        <w:t xml:space="preserve">Foi ainda criado um novo </w:t>
+      </w:r>
+      <w:r>
+        <w:rPr>
+          <w:i/>
+        </w:rPr>
+        <w:t>layout</w:t>
+      </w:r>
+      <w:r>
+        <w:t xml:space="preserve">, para apresentação das notificações que ocorrem caso haja conectividade </w:t>
+      </w:r>
+      <w:r>
+        <w:rPr>
+          <w:i/>
+        </w:rPr>
+        <w:t>Wifi</w:t>
+      </w:r>
+      <w:r>
+        <w:rPr>
+          <w:i/>
+        </w:rPr>
+        <w:t>,</w:t>
+      </w:r>
+      <w:r>
+        <w:t xml:space="preserve"> e que ao executar os alarmes de procura de novas turmas e notícias, atualizam o </w:t>
+      </w:r>
+      <w:r>
+        <w:rPr>
+          <w:i/>
+        </w:rPr>
+        <w:t>content provider</w:t>
+      </w:r>
+      <w:r>
+        <w:t>.</w:t>
+      </w:r>
+    </w:p>
+    <w:p>
+      <w:pPr>
         <w:spacing w:after="160" w:line="259" w:lineRule="auto"/>
       </w:pPr>
       <w:r>
@@ -704,10 +2035,16 @@
         <w:jc w:val="both"/>
       </w:pPr>
       <w:r>
-        <w:t xml:space="preserve">O objetivo deste exercício foi a adição à aplicação de gestão de aniversários, realizada na primeira série, da capacidade e criar notificações da proximidade de um evento. Sendo essas notificações lançadas, quando o aniversário de um contato ocorrer a menos de uma semana, ou no dia de aniversário de um contacto. Este exercício pedia ainda que a partir da notificação, fosse possível visualizar a informação do contato. Como esta possibilidade já tinha sido garantida na primeira série, na realização desta houve apenas uma pequena troca de contexto e de localização de código. </w:t>
-      </w:r>
-      <w:r>
-        <w:t xml:space="preserve"> ?????????????????????</w:t>
+        <w:t>O objetivo deste exercício foi a adição à aplicação de gestão de aniversários, realizada na primeira série, da capacidade e criar notificações da proximidade de um evento. Sendo essas notificações lançadas, quando o aniversário de um contato ocorrer a menos de uma semana, ou no dia de aniversário de um contacto. Este exercício pedia ainda que a partir da notificação, fosse possível visualizar</w:t>
+      </w:r>
+      <w:r>
+        <w:t xml:space="preserve"> a informação do contato. Esta</w:t>
+      </w:r>
+      <w:r>
+        <w:t xml:space="preserve"> possibilidade já tinha sido garantida na primeira série</w:t>
+      </w:r>
+      <w:r>
+        <w:t>.</w:t>
       </w:r>
       <w:bookmarkStart w:id="0" w:name="_GoBack"/>
       <w:bookmarkEnd w:id="0"/>
@@ -720,6 +2057,7 @@
       <w:r>
         <w:rPr>
           <w:noProof/>
+          <w:lang w:eastAsia="pt-PT"/>
         </w:rPr>
         <mc:AlternateContent>
           <mc:Choice Requires="wps">
@@ -769,14 +2107,9 @@
                             <w:r>
                               <w:t xml:space="preserve">Figura </w:t>
                             </w:r>
-                            <w:fldSimple w:instr=" SEQ Figura \* ARABIC ">
-                              <w:r>
-                                <w:rPr>
-                                  <w:noProof/>
-                                </w:rPr>
-                                <w:t>1</w:t>
-                              </w:r>
-                            </w:fldSimple>
+                            <w:r>
+                              <w:t>2</w:t>
+                            </w:r>
                             <w:r>
                               <w:t xml:space="preserve"> – schema das opções de código tomadas</w:t>
                             </w:r>
@@ -814,14 +2147,9 @@
                       <w:r>
                         <w:t xml:space="preserve">Figura </w:t>
                       </w:r>
-                      <w:fldSimple w:instr=" SEQ Figura \* ARABIC ">
-                        <w:r>
-                          <w:rPr>
-                            <w:noProof/>
-                          </w:rPr>
-                          <w:t>1</w:t>
-                        </w:r>
-                      </w:fldSimple>
+                      <w:r>
+                        <w:t>2</w:t>
+                      </w:r>
                       <w:r>
                         <w:t xml:space="preserve"> – schema das opções de código tomadas</w:t>
                       </w:r>
@@ -863,7 +2191,7 @@
                     <pic:cNvPicPr/>
                   </pic:nvPicPr>
                   <pic:blipFill>
-                    <a:blip r:embed="rId6">
+                    <a:blip r:embed="rId7">
                       <a:extLst>
                         <a:ext uri="{28A0092B-C50C-407E-A947-70E740481C1C}">
                           <a14:useLocalDpi xmlns:a14="http://schemas.microsoft.com/office/drawing/2010/main" val="0"/>
@@ -906,7 +2234,7 @@
         <w:t xml:space="preserve"> </w:t>
       </w:r>
       <w:r>
-        <w:t>(Figura 1</w:t>
+        <w:t>(Figura 2</w:t>
       </w:r>
       <w:r>
         <w:t>) das opções a tomar, para uma melhor perceção das alterações a fazer, relativamente ao já realizado na primeira série.</w:t>
@@ -1120,11 +2448,11 @@
         <w:t>Cursor</w:t>
       </w:r>
       <w:r>
-        <w:t xml:space="preserve">, </w:t>
+        <w:t xml:space="preserve">, são verificadas as datas de cada aniversário para ver em que perfil se </w:t>
       </w:r>
       <w:r>
         <w:lastRenderedPageBreak/>
-        <w:t xml:space="preserve">são verificadas as datas de cada aniversário para ver em que perfil se enquadram: com aniversário a ocorrer no espaço de uma semana, ou com aniversário a ocorrer no dia presente. Esta verificação é feita no método </w:t>
+        <w:t xml:space="preserve">enquadram: com aniversário a ocorrer no espaço de uma semana, ou com aniversário a ocorrer no dia presente. Esta verificação é feita no método </w:t>
       </w:r>
       <w:r>
         <w:rPr>
@@ -1156,9 +2484,9 @@
 <file path=word/numbering.xml><?xml version="1.0" encoding="utf-8"?>
 <w:numbering xmlns:wpc="http://schemas.microsoft.com/office/word/2010/wordprocessingCanvas" xmlns:mc="http://schemas.openxmlformats.org/markup-compatibility/2006" xmlns:o="urn:schemas-microsoft-com:office:office" xmlns:r="http://schemas.openxmlformats.org/officeDocument/2006/relationships" xmlns:m="http://schemas.openxmlformats.org/officeDocument/2006/math" xmlns:v="urn:schemas-microsoft-com:vml" xmlns:wp14="http://schemas.microsoft.com/office/word/2010/wordprocessingDrawing" xmlns:wp="http://schemas.openxmlformats.org/drawingml/2006/wordprocessingDrawing" xmlns:w10="urn:schemas-microsoft-com:office:word" xmlns:w="http://schemas.openxmlformats.org/wordprocessingml/2006/main" xmlns:w14="http://schemas.microsoft.com/office/word/2010/wordml" xmlns:w15="http://schemas.microsoft.com/office/word/2012/wordml" xmlns:wpg="http://schemas.microsoft.com/office/word/2010/wordprocessingGroup" xmlns:wpi="http://schemas.microsoft.com/office/word/2010/wordprocessingInk" xmlns:wne="http://schemas.microsoft.com/office/word/2006/wordml" xmlns:wps="http://schemas.microsoft.com/office/word/2010/wordprocessingShape" mc:Ignorable="w14 w15 wp14">
   <w:abstractNum w:abstractNumId="0">
-    <w:nsid w:val="7D822BDF"/>
+    <w:nsid w:val="21B13CE2"/>
     <w:multiLevelType w:val="hybridMultilevel"/>
-    <w:tmpl w:val="29646998"/>
+    <w:tmpl w:val="C780FAEA"/>
     <w:lvl w:ilvl="0" w:tplc="08160001">
       <w:start w:val="1"/>
       <w:numFmt w:val="bullet"/>
@@ -1268,8 +2596,240 @@
       </w:rPr>
     </w:lvl>
   </w:abstractNum>
+  <w:abstractNum w:abstractNumId="1">
+    <w:nsid w:val="6E2F5D73"/>
+    <w:multiLevelType w:val="hybridMultilevel"/>
+    <w:tmpl w:val="B14ADDB4"/>
+    <w:lvl w:ilvl="0" w:tplc="08160001">
+      <w:start w:val="1"/>
+      <w:numFmt w:val="bullet"/>
+      <w:lvlText w:val=""/>
+      <w:lvlJc w:val="left"/>
+      <w:pPr>
+        <w:ind w:left="720" w:hanging="360"/>
+      </w:pPr>
+      <w:rPr>
+        <w:rFonts w:ascii="Symbol" w:hAnsi="Symbol" w:hint="default"/>
+      </w:rPr>
+    </w:lvl>
+    <w:lvl w:ilvl="1" w:tplc="08160003">
+      <w:start w:val="1"/>
+      <w:numFmt w:val="bullet"/>
+      <w:lvlText w:val="o"/>
+      <w:lvlJc w:val="left"/>
+      <w:pPr>
+        <w:ind w:left="1440" w:hanging="360"/>
+      </w:pPr>
+      <w:rPr>
+        <w:rFonts w:ascii="Courier New" w:hAnsi="Courier New" w:cs="Courier New" w:hint="default"/>
+      </w:rPr>
+    </w:lvl>
+    <w:lvl w:ilvl="2" w:tplc="08160005">
+      <w:start w:val="1"/>
+      <w:numFmt w:val="bullet"/>
+      <w:lvlText w:val=""/>
+      <w:lvlJc w:val="left"/>
+      <w:pPr>
+        <w:ind w:left="2160" w:hanging="360"/>
+      </w:pPr>
+      <w:rPr>
+        <w:rFonts w:ascii="Wingdings" w:hAnsi="Wingdings" w:hint="default"/>
+      </w:rPr>
+    </w:lvl>
+    <w:lvl w:ilvl="3" w:tplc="08160001" w:tentative="1">
+      <w:start w:val="1"/>
+      <w:numFmt w:val="bullet"/>
+      <w:lvlText w:val=""/>
+      <w:lvlJc w:val="left"/>
+      <w:pPr>
+        <w:ind w:left="2880" w:hanging="360"/>
+      </w:pPr>
+      <w:rPr>
+        <w:rFonts w:ascii="Symbol" w:hAnsi="Symbol" w:hint="default"/>
+      </w:rPr>
+    </w:lvl>
+    <w:lvl w:ilvl="4" w:tplc="08160003" w:tentative="1">
+      <w:start w:val="1"/>
+      <w:numFmt w:val="bullet"/>
+      <w:lvlText w:val="o"/>
+      <w:lvlJc w:val="left"/>
+      <w:pPr>
+        <w:ind w:left="3600" w:hanging="360"/>
+      </w:pPr>
+      <w:rPr>
+        <w:rFonts w:ascii="Courier New" w:hAnsi="Courier New" w:cs="Courier New" w:hint="default"/>
+      </w:rPr>
+    </w:lvl>
+    <w:lvl w:ilvl="5" w:tplc="08160005" w:tentative="1">
+      <w:start w:val="1"/>
+      <w:numFmt w:val="bullet"/>
+      <w:lvlText w:val=""/>
+      <w:lvlJc w:val="left"/>
+      <w:pPr>
+        <w:ind w:left="4320" w:hanging="360"/>
+      </w:pPr>
+      <w:rPr>
+        <w:rFonts w:ascii="Wingdings" w:hAnsi="Wingdings" w:hint="default"/>
+      </w:rPr>
+    </w:lvl>
+    <w:lvl w:ilvl="6" w:tplc="08160001" w:tentative="1">
+      <w:start w:val="1"/>
+      <w:numFmt w:val="bullet"/>
+      <w:lvlText w:val=""/>
+      <w:lvlJc w:val="left"/>
+      <w:pPr>
+        <w:ind w:left="5040" w:hanging="360"/>
+      </w:pPr>
+      <w:rPr>
+        <w:rFonts w:ascii="Symbol" w:hAnsi="Symbol" w:hint="default"/>
+      </w:rPr>
+    </w:lvl>
+    <w:lvl w:ilvl="7" w:tplc="08160003" w:tentative="1">
+      <w:start w:val="1"/>
+      <w:numFmt w:val="bullet"/>
+      <w:lvlText w:val="o"/>
+      <w:lvlJc w:val="left"/>
+      <w:pPr>
+        <w:ind w:left="5760" w:hanging="360"/>
+      </w:pPr>
+      <w:rPr>
+        <w:rFonts w:ascii="Courier New" w:hAnsi="Courier New" w:cs="Courier New" w:hint="default"/>
+      </w:rPr>
+    </w:lvl>
+    <w:lvl w:ilvl="8" w:tplc="08160005" w:tentative="1">
+      <w:start w:val="1"/>
+      <w:numFmt w:val="bullet"/>
+      <w:lvlText w:val=""/>
+      <w:lvlJc w:val="left"/>
+      <w:pPr>
+        <w:ind w:left="6480" w:hanging="360"/>
+      </w:pPr>
+      <w:rPr>
+        <w:rFonts w:ascii="Wingdings" w:hAnsi="Wingdings" w:hint="default"/>
+      </w:rPr>
+    </w:lvl>
+  </w:abstractNum>
+  <w:abstractNum w:abstractNumId="2">
+    <w:nsid w:val="7D822BDF"/>
+    <w:multiLevelType w:val="hybridMultilevel"/>
+    <w:tmpl w:val="29646998"/>
+    <w:lvl w:ilvl="0" w:tplc="08160001">
+      <w:start w:val="1"/>
+      <w:numFmt w:val="bullet"/>
+      <w:lvlText w:val=""/>
+      <w:lvlJc w:val="left"/>
+      <w:pPr>
+        <w:ind w:left="1428" w:hanging="360"/>
+      </w:pPr>
+      <w:rPr>
+        <w:rFonts w:ascii="Symbol" w:hAnsi="Symbol" w:hint="default"/>
+      </w:rPr>
+    </w:lvl>
+    <w:lvl w:ilvl="1" w:tplc="08160003" w:tentative="1">
+      <w:start w:val="1"/>
+      <w:numFmt w:val="bullet"/>
+      <w:lvlText w:val="o"/>
+      <w:lvlJc w:val="left"/>
+      <w:pPr>
+        <w:ind w:left="2148" w:hanging="360"/>
+      </w:pPr>
+      <w:rPr>
+        <w:rFonts w:ascii="Courier New" w:hAnsi="Courier New" w:cs="Courier New" w:hint="default"/>
+      </w:rPr>
+    </w:lvl>
+    <w:lvl w:ilvl="2" w:tplc="08160005" w:tentative="1">
+      <w:start w:val="1"/>
+      <w:numFmt w:val="bullet"/>
+      <w:lvlText w:val=""/>
+      <w:lvlJc w:val="left"/>
+      <w:pPr>
+        <w:ind w:left="2868" w:hanging="360"/>
+      </w:pPr>
+      <w:rPr>
+        <w:rFonts w:ascii="Wingdings" w:hAnsi="Wingdings" w:hint="default"/>
+      </w:rPr>
+    </w:lvl>
+    <w:lvl w:ilvl="3" w:tplc="08160001" w:tentative="1">
+      <w:start w:val="1"/>
+      <w:numFmt w:val="bullet"/>
+      <w:lvlText w:val=""/>
+      <w:lvlJc w:val="left"/>
+      <w:pPr>
+        <w:ind w:left="3588" w:hanging="360"/>
+      </w:pPr>
+      <w:rPr>
+        <w:rFonts w:ascii="Symbol" w:hAnsi="Symbol" w:hint="default"/>
+      </w:rPr>
+    </w:lvl>
+    <w:lvl w:ilvl="4" w:tplc="08160003" w:tentative="1">
+      <w:start w:val="1"/>
+      <w:numFmt w:val="bullet"/>
+      <w:lvlText w:val="o"/>
+      <w:lvlJc w:val="left"/>
+      <w:pPr>
+        <w:ind w:left="4308" w:hanging="360"/>
+      </w:pPr>
+      <w:rPr>
+        <w:rFonts w:ascii="Courier New" w:hAnsi="Courier New" w:cs="Courier New" w:hint="default"/>
+      </w:rPr>
+    </w:lvl>
+    <w:lvl w:ilvl="5" w:tplc="08160005" w:tentative="1">
+      <w:start w:val="1"/>
+      <w:numFmt w:val="bullet"/>
+      <w:lvlText w:val=""/>
+      <w:lvlJc w:val="left"/>
+      <w:pPr>
+        <w:ind w:left="5028" w:hanging="360"/>
+      </w:pPr>
+      <w:rPr>
+        <w:rFonts w:ascii="Wingdings" w:hAnsi="Wingdings" w:hint="default"/>
+      </w:rPr>
+    </w:lvl>
+    <w:lvl w:ilvl="6" w:tplc="08160001" w:tentative="1">
+      <w:start w:val="1"/>
+      <w:numFmt w:val="bullet"/>
+      <w:lvlText w:val=""/>
+      <w:lvlJc w:val="left"/>
+      <w:pPr>
+        <w:ind w:left="5748" w:hanging="360"/>
+      </w:pPr>
+      <w:rPr>
+        <w:rFonts w:ascii="Symbol" w:hAnsi="Symbol" w:hint="default"/>
+      </w:rPr>
+    </w:lvl>
+    <w:lvl w:ilvl="7" w:tplc="08160003" w:tentative="1">
+      <w:start w:val="1"/>
+      <w:numFmt w:val="bullet"/>
+      <w:lvlText w:val="o"/>
+      <w:lvlJc w:val="left"/>
+      <w:pPr>
+        <w:ind w:left="6468" w:hanging="360"/>
+      </w:pPr>
+      <w:rPr>
+        <w:rFonts w:ascii="Courier New" w:hAnsi="Courier New" w:cs="Courier New" w:hint="default"/>
+      </w:rPr>
+    </w:lvl>
+    <w:lvl w:ilvl="8" w:tplc="08160005" w:tentative="1">
+      <w:start w:val="1"/>
+      <w:numFmt w:val="bullet"/>
+      <w:lvlText w:val=""/>
+      <w:lvlJc w:val="left"/>
+      <w:pPr>
+        <w:ind w:left="7188" w:hanging="360"/>
+      </w:pPr>
+      <w:rPr>
+        <w:rFonts w:ascii="Wingdings" w:hAnsi="Wingdings" w:hint="default"/>
+      </w:rPr>
+    </w:lvl>
+  </w:abstractNum>
   <w:num w:numId="1">
+    <w:abstractNumId w:val="2"/>
+  </w:num>
+  <w:num w:numId="2">
     <w:abstractNumId w:val="0"/>
+  </w:num>
+  <w:num w:numId="3">
+    <w:abstractNumId w:val="1"/>
   </w:num>
 </w:numbering>
 </file>

</xml_diff>

<commit_message>
commit final da 2ªfase.
</commit_message>
<xml_diff>
--- a/Relatório 2ª Série.docx
+++ b/Relatório 2ª Série.docx
@@ -766,12 +766,7 @@
       </w:pPr>
       <w:r>
         <w:tab/>
-        <w:t>Outra caraterística é a existência de um serviço para a</w:t>
-      </w:r>
-      <w:bookmarkStart w:id="1" w:name="_GoBack"/>
-      <w:bookmarkEnd w:id="1"/>
-      <w:r>
-        <w:t>tualização periódica da informação</w:t>
+        <w:t>Outra caraterística é a existência de um serviço para atualização periódica da informação</w:t>
       </w:r>
       <w:r>
         <w:t>, apenas quando existir conetiv</w:t>
@@ -876,106 +871,180 @@
         <w:jc w:val="both"/>
       </w:pPr>
       <w:r>
+        <w:t xml:space="preserve">Figura </w:t>
+      </w:r>
+      <w:r>
+        <w:t>1</w:t>
+      </w:r>
+      <w:r>
+        <w:t xml:space="preserve"> – </w:t>
+      </w:r>
+      <w:proofErr w:type="spellStart"/>
+      <w:r>
+        <w:t>schema</w:t>
+      </w:r>
+      <w:proofErr w:type="spellEnd"/>
+      <w:r>
+        <w:t xml:space="preserve"> das opções de código tomadas</w:t>
+      </w:r>
+    </w:p>
+    <w:p>
+      <w:pPr>
+        <w:jc w:val="both"/>
+      </w:pPr>
+      <w:r>
+        <w:tab/>
+      </w:r>
+      <w:r>
+        <w:t xml:space="preserve">A criação do </w:t>
+      </w:r>
+      <w:proofErr w:type="spellStart"/>
+      <w:r>
+        <w:rPr>
+          <w:i/>
+        </w:rPr>
+        <w:t>content</w:t>
+      </w:r>
+      <w:proofErr w:type="spellEnd"/>
+      <w:r>
+        <w:rPr>
+          <w:i/>
+        </w:rPr>
+        <w:t xml:space="preserve"> </w:t>
+      </w:r>
+      <w:proofErr w:type="spellStart"/>
+      <w:r>
+        <w:rPr>
+          <w:i/>
+        </w:rPr>
+        <w:t>provider</w:t>
+      </w:r>
+      <w:proofErr w:type="spellEnd"/>
+      <w:r>
+        <w:t xml:space="preserve"> é realizada num projeto diferente com o nome </w:t>
+      </w:r>
+      <w:proofErr w:type="spellStart"/>
+      <w:r>
+        <w:rPr>
+          <w:i/>
+        </w:rPr>
+        <w:t>NewsClassServer</w:t>
+      </w:r>
+      <w:proofErr w:type="spellEnd"/>
+      <w:r>
+        <w:t xml:space="preserve">. Na classe </w:t>
+      </w:r>
+      <w:proofErr w:type="spellStart"/>
+      <w:r>
+        <w:rPr>
+          <w:i/>
+        </w:rPr>
+        <w:t>NewsClassOpenHelper</w:t>
+      </w:r>
+      <w:proofErr w:type="spellEnd"/>
+      <w:r>
+        <w:t xml:space="preserve">, incorporada neste projeto é onde se procede à criação da base de dados </w:t>
+      </w:r>
+      <w:proofErr w:type="spellStart"/>
+      <w:r>
+        <w:rPr>
+          <w:i/>
+        </w:rPr>
+        <w:t>thoth.db</w:t>
+      </w:r>
+      <w:proofErr w:type="spellEnd"/>
+      <w:r>
+        <w:t xml:space="preserve">, que irá conter as tabelas </w:t>
+      </w:r>
+      <w:proofErr w:type="spellStart"/>
+      <w:r>
+        <w:rPr>
+          <w:i/>
+        </w:rPr>
+        <w:t>thothClasses</w:t>
+      </w:r>
+      <w:proofErr w:type="spellEnd"/>
+      <w:r>
+        <w:t xml:space="preserve"> e </w:t>
+      </w:r>
+      <w:proofErr w:type="spellStart"/>
+      <w:r>
+        <w:rPr>
+          <w:i/>
+        </w:rPr>
+        <w:t>thothNews</w:t>
+      </w:r>
+      <w:proofErr w:type="spellEnd"/>
+      <w:r>
+        <w:t>, também criadas a partir desta classe.</w:t>
+      </w:r>
+    </w:p>
+    <w:p>
+      <w:pPr>
+        <w:jc w:val="both"/>
+      </w:pPr>
+      <w:r>
+        <w:lastRenderedPageBreak/>
+        <w:tab/>
+      </w:r>
+      <w:r>
+        <w:rPr>
+          <w:noProof/>
+          <w:lang w:eastAsia="pt-PT"/>
+        </w:rPr>
+        <w:drawing>
+          <wp:inline distT="0" distB="0" distL="0" distR="0" wp14:anchorId="7B7CA7E3" wp14:editId="7841A600">
+            <wp:extent cx="5400040" cy="2083435"/>
+            <wp:effectExtent l="0" t="0" r="0" b="0"/>
+            <wp:docPr id="4" name="Picture 4"/>
+            <wp:cNvGraphicFramePr>
+              <a:graphicFrameLocks xmlns:a="http://schemas.openxmlformats.org/drawingml/2006/main" noChangeAspect="1"/>
+            </wp:cNvGraphicFramePr>
+            <a:graphic xmlns:a="http://schemas.openxmlformats.org/drawingml/2006/main">
+              <a:graphicData uri="http://schemas.openxmlformats.org/drawingml/2006/picture">
+                <pic:pic xmlns:pic="http://schemas.openxmlformats.org/drawingml/2006/picture">
+                  <pic:nvPicPr>
+                    <pic:cNvPr id="4" name="modelo.png"/>
+                    <pic:cNvPicPr/>
+                  </pic:nvPicPr>
+                  <pic:blipFill>
+                    <a:blip r:embed="rId10">
+                      <a:extLst>
+                        <a:ext uri="{28A0092B-C50C-407E-A947-70E740481C1C}">
+                          <a14:useLocalDpi xmlns:a14="http://schemas.microsoft.com/office/drawing/2010/main" val="0"/>
+                        </a:ext>
+                      </a:extLst>
+                    </a:blip>
+                    <a:stretch>
+                      <a:fillRect/>
+                    </a:stretch>
+                  </pic:blipFill>
+                  <pic:spPr>
+                    <a:xfrm>
+                      <a:off x="0" y="0"/>
+                      <a:ext cx="5400040" cy="2083435"/>
+                    </a:xfrm>
+                    <a:prstGeom prst="rect">
+                      <a:avLst/>
+                    </a:prstGeom>
+                  </pic:spPr>
+                </pic:pic>
+              </a:graphicData>
+            </a:graphic>
+          </wp:inline>
+        </w:drawing>
+      </w:r>
+    </w:p>
+    <w:p>
+      <w:pPr>
+        <w:pStyle w:val="Caption"/>
+        <w:jc w:val="both"/>
+      </w:pPr>
+      <w:r>
         <w:t xml:space="preserve">Figura 2 – </w:t>
       </w:r>
-      <w:proofErr w:type="spellStart"/>
-      <w:r>
-        <w:t>schema</w:t>
-      </w:r>
-      <w:proofErr w:type="spellEnd"/>
-      <w:r>
-        <w:t xml:space="preserve"> das opções de código tomadas</w:t>
-      </w:r>
-    </w:p>
-    <w:p>
-      <w:pPr>
-        <w:jc w:val="both"/>
-      </w:pPr>
-      <w:r>
-        <w:tab/>
-      </w:r>
-      <w:r>
-        <w:t xml:space="preserve">A criação do </w:t>
-      </w:r>
-      <w:proofErr w:type="spellStart"/>
-      <w:r>
-        <w:rPr>
-          <w:i/>
-        </w:rPr>
-        <w:t>content</w:t>
-      </w:r>
-      <w:proofErr w:type="spellEnd"/>
-      <w:r>
-        <w:rPr>
-          <w:i/>
-        </w:rPr>
-        <w:t xml:space="preserve"> </w:t>
-      </w:r>
-      <w:proofErr w:type="spellStart"/>
-      <w:r>
-        <w:rPr>
-          <w:i/>
-        </w:rPr>
-        <w:t>provider</w:t>
-      </w:r>
-      <w:proofErr w:type="spellEnd"/>
-      <w:r>
-        <w:t xml:space="preserve"> é realizada num projeto diferente com o nome </w:t>
-      </w:r>
-      <w:proofErr w:type="spellStart"/>
-      <w:r>
-        <w:rPr>
-          <w:i/>
-        </w:rPr>
-        <w:t>NewsClassServer</w:t>
-      </w:r>
-      <w:proofErr w:type="spellEnd"/>
-      <w:r>
-        <w:t xml:space="preserve">. Na classe </w:t>
-      </w:r>
-      <w:proofErr w:type="spellStart"/>
-      <w:r>
-        <w:rPr>
-          <w:i/>
-        </w:rPr>
-        <w:t>NewsClassOpenHelper</w:t>
-      </w:r>
-      <w:proofErr w:type="spellEnd"/>
-      <w:r>
-        <w:t xml:space="preserve">, incorporada neste projeto é onde se procede à criação da base de dados </w:t>
-      </w:r>
-      <w:proofErr w:type="spellStart"/>
-      <w:r>
-        <w:rPr>
-          <w:i/>
-        </w:rPr>
-        <w:t>thoth.db</w:t>
-      </w:r>
-      <w:proofErr w:type="spellEnd"/>
-      <w:r>
-        <w:t xml:space="preserve">, que irá conter as tabelas </w:t>
-      </w:r>
-      <w:proofErr w:type="spellStart"/>
-      <w:r>
-        <w:rPr>
-          <w:i/>
-        </w:rPr>
-        <w:t>thothClasses</w:t>
-      </w:r>
-      <w:proofErr w:type="spellEnd"/>
-      <w:r>
-        <w:t xml:space="preserve"> e </w:t>
-      </w:r>
-      <w:proofErr w:type="spellStart"/>
-      <w:r>
-        <w:rPr>
-          <w:i/>
-        </w:rPr>
-        <w:t>thothNews</w:t>
-      </w:r>
-      <w:proofErr w:type="spellEnd"/>
-      <w:r>
-        <w:t>, também criadas a partir desta classe.</w:t>
+      <w:r>
+        <w:t>Modelo EA.</w:t>
       </w:r>
     </w:p>
     <w:p>
@@ -983,6 +1052,21 @@
         <w:ind w:firstLine="708"/>
         <w:jc w:val="both"/>
       </w:pPr>
+    </w:p>
+    <w:p>
+      <w:pPr>
+        <w:ind w:firstLine="708"/>
+        <w:jc w:val="both"/>
+      </w:pPr>
+      <w:r>
+        <w:t>Em cima apresenta-se o modelo entidade-associação referente às tabelas existentes na base de dados.</w:t>
+      </w:r>
+    </w:p>
+    <w:p>
+      <w:pPr>
+        <w:ind w:firstLine="708"/>
+        <w:jc w:val="both"/>
+      </w:pPr>
       <w:r>
         <w:t xml:space="preserve">Na classe </w:t>
       </w:r>
@@ -1072,11 +1156,7 @@
         <w:t>Cursor</w:t>
       </w:r>
       <w:r>
-        <w:t xml:space="preserve"> que permita percorrer todas as linhas da tabela, para com essa informação se poder realizar </w:t>
-      </w:r>
-      <w:r>
-        <w:lastRenderedPageBreak/>
-        <w:t>alguma ação.</w:t>
+        <w:t xml:space="preserve"> que permita percorrer todas as linhas da tabela, para com essa informação se poder realizar alguma ação.</w:t>
       </w:r>
       <w:r>
         <w:t xml:space="preserve"> Também nos métodos </w:t>
@@ -1479,7 +1559,11 @@
       </w:r>
       <w:proofErr w:type="spellEnd"/>
       <w:r>
-        <w:t xml:space="preserve"> for alterado para conectado, então verifica-se se existe alguma turma nova ou notícias recentes das turmas selecionadas no </w:t>
+        <w:t xml:space="preserve"> for alterado para conectado, então </w:t>
+      </w:r>
+      <w:r>
+        <w:lastRenderedPageBreak/>
+        <w:t xml:space="preserve">verifica-se se existe alguma turma nova ou notícias recentes das turmas selecionadas no </w:t>
       </w:r>
       <w:proofErr w:type="spellStart"/>
       <w:r>
@@ -1835,6 +1919,7 @@
         </w:rPr>
         <w:t>SettingsActivity</w:t>
       </w:r>
+      <w:proofErr w:type="spellEnd"/>
       <w:r>
         <w:rPr>
           <w:i/>
@@ -1851,7 +1936,6 @@
         </w:numPr>
         <w:jc w:val="both"/>
       </w:pPr>
-      <w:proofErr w:type="spellEnd"/>
       <w:r>
         <w:t xml:space="preserve">As notícias das turmas que foram retiradas da seleção são eliminadas do </w:t>
       </w:r>
@@ -1949,7 +2033,6 @@
         <w:jc w:val="both"/>
       </w:pPr>
       <w:r>
-        <w:lastRenderedPageBreak/>
         <w:t xml:space="preserve">O utilizador lê uma notícia, de forma a colocar a indicação no </w:t>
       </w:r>
       <w:proofErr w:type="spellStart"/>
@@ -2261,7 +2344,15 @@
         <w:rPr>
           <w:i/>
         </w:rPr>
-        <w:t>content</w:t>
+        <w:t>con</w:t>
+      </w:r>
+      <w:bookmarkStart w:id="1" w:name="_GoBack"/>
+      <w:bookmarkEnd w:id="1"/>
+      <w:r>
+        <w:rPr>
+          <w:i/>
+        </w:rPr>
+        <w:t>tent</w:t>
       </w:r>
       <w:proofErr w:type="spellEnd"/>
       <w:r>
@@ -2280,14 +2371,6 @@
       <w:proofErr w:type="spellEnd"/>
       <w:r>
         <w:t>.</w:t>
-      </w:r>
-    </w:p>
-    <w:p>
-      <w:pPr>
-        <w:spacing w:after="160" w:line="259" w:lineRule="auto"/>
-      </w:pPr>
-      <w:r>
-        <w:br w:type="page"/>
       </w:r>
     </w:p>
     <w:p>
@@ -2379,7 +2462,7 @@
                               <w:t xml:space="preserve">Figura </w:t>
                             </w:r>
                             <w:r>
-                              <w:t>2</w:t>
+                              <w:t>3</w:t>
                             </w:r>
                             <w:r>
                               <w:t xml:space="preserve"> – </w:t>
@@ -2427,7 +2510,7 @@
                         <w:t xml:space="preserve">Figura </w:t>
                       </w:r>
                       <w:r>
-                        <w:t>2</w:t>
+                        <w:t>3</w:t>
                       </w:r>
                       <w:r>
                         <w:t xml:space="preserve"> – </w:t>
@@ -2478,7 +2561,7 @@
                     <pic:cNvPicPr/>
                   </pic:nvPicPr>
                   <pic:blipFill>
-                    <a:blip r:embed="rId10">
+                    <a:blip r:embed="rId11">
                       <a:extLst>
                         <a:ext uri="{28A0092B-C50C-407E-A947-70E740481C1C}">
                           <a14:useLocalDpi xmlns:a14="http://schemas.microsoft.com/office/drawing/2010/main" val="0"/>
@@ -2790,6 +2873,27 @@
     <w:p>
       <w:pPr>
         <w:pStyle w:val="ListParagraph"/>
+        <w:ind w:left="1428"/>
+        <w:jc w:val="both"/>
+      </w:pPr>
+    </w:p>
+    <w:p>
+      <w:pPr>
+        <w:pStyle w:val="ListParagraph"/>
+        <w:ind w:left="1428"/>
+        <w:jc w:val="both"/>
+      </w:pPr>
+    </w:p>
+    <w:p>
+      <w:pPr>
+        <w:pStyle w:val="ListParagraph"/>
+        <w:ind w:left="1428"/>
+        <w:jc w:val="both"/>
+      </w:pPr>
+    </w:p>
+    <w:p>
+      <w:pPr>
+        <w:pStyle w:val="ListParagraph"/>
         <w:numPr>
           <w:ilvl w:val="0"/>
           <w:numId w:val="1"/>
@@ -2802,6 +2906,7 @@
           <w:b/>
           <w:i/>
         </w:rPr>
+        <w:lastRenderedPageBreak/>
         <w:t>ContactsService</w:t>
       </w:r>
       <w:proofErr w:type="spellEnd"/>
@@ -2907,11 +3012,7 @@
         <w:t>Cursor</w:t>
       </w:r>
       <w:r>
-        <w:t xml:space="preserve">, são verificadas as datas de cada aniversário para ver em que perfil se </w:t>
-      </w:r>
-      <w:r>
-        <w:lastRenderedPageBreak/>
-        <w:t xml:space="preserve">enquadram: com aniversário a ocorrer no espaço de uma semana, ou com aniversário a ocorrer no dia presente. Esta verificação é feita no método </w:t>
+        <w:t xml:space="preserve">, são verificadas as datas de cada aniversário para ver em que perfil se enquadram: com aniversário a ocorrer no espaço de uma semana, ou com aniversário a ocorrer no dia presente. Esta verificação é feita no método </w:t>
       </w:r>
       <w:proofErr w:type="spellStart"/>
       <w:r>
@@ -2939,12 +3040,12 @@
       </w:pPr>
     </w:p>
     <w:sectPr>
-      <w:headerReference w:type="even" r:id="rId11"/>
-      <w:headerReference w:type="default" r:id="rId12"/>
-      <w:footerReference w:type="even" r:id="rId13"/>
-      <w:footerReference w:type="default" r:id="rId14"/>
-      <w:headerReference w:type="first" r:id="rId15"/>
-      <w:footerReference w:type="first" r:id="rId16"/>
+      <w:headerReference w:type="even" r:id="rId12"/>
+      <w:headerReference w:type="default" r:id="rId13"/>
+      <w:footerReference w:type="even" r:id="rId14"/>
+      <w:footerReference w:type="default" r:id="rId15"/>
+      <w:headerReference w:type="first" r:id="rId16"/>
+      <w:footerReference w:type="first" r:id="rId17"/>
       <w:pgSz w:w="11906" w:h="16838"/>
       <w:pgMar w:top="1417" w:right="1701" w:bottom="1417" w:left="1701" w:header="708" w:footer="708" w:gutter="0"/>
       <w:cols w:space="708"/>
@@ -4302,7 +4403,7 @@
 </file>
 
 <file path=customXml/itemProps1.xml><?xml version="1.0" encoding="utf-8"?>
-<ds:datastoreItem xmlns:ds="http://schemas.openxmlformats.org/officeDocument/2006/customXml" ds:itemID="{4E9929A3-E071-412D-BD09-E0B22643B105}">
+<ds:datastoreItem xmlns:ds="http://schemas.openxmlformats.org/officeDocument/2006/customXml" ds:itemID="{488E3A8D-AD89-45AE-BC58-47CD9FE9D8F5}">
   <ds:schemaRefs>
     <ds:schemaRef ds:uri="http://schemas.openxmlformats.org/officeDocument/2006/bibliography"/>
   </ds:schemaRefs>

</xml_diff>

<commit_message>
Agora sim commit final.
</commit_message>
<xml_diff>
--- a/Relatório 2ª Série.docx
+++ b/Relatório 2ª Série.docx
@@ -492,6 +492,8 @@
           <w:r>
             <w:t>Índice</w:t>
           </w:r>
+          <w:bookmarkStart w:id="0" w:name="_GoBack"/>
+          <w:bookmarkEnd w:id="0"/>
           <w:proofErr w:type="spellEnd"/>
         </w:p>
         <w:p>
@@ -515,7 +517,7 @@
           <w:r>
             <w:fldChar w:fldCharType="separate"/>
           </w:r>
-          <w:hyperlink w:anchor="_Toc404632035" w:history="1">
+          <w:hyperlink w:anchor="_Toc404635244" w:history="1">
             <w:r>
               <w:rPr>
                 <w:rStyle w:val="Hyperlink"/>
@@ -542,7 +544,7 @@
                 <w:noProof/>
                 <w:webHidden/>
               </w:rPr>
-              <w:instrText xml:space="preserve"> PAGEREF _Toc404632035 \h </w:instrText>
+              <w:instrText xml:space="preserve"> PAGEREF _Toc404635244 \h </w:instrText>
             </w:r>
             <w:r>
               <w:rPr>
@@ -585,7 +587,7 @@
               <w:lang w:eastAsia="pt-PT"/>
             </w:rPr>
           </w:pPr>
-          <w:hyperlink w:anchor="_Toc404632036" w:history="1">
+          <w:hyperlink w:anchor="_Toc404635245" w:history="1">
             <w:r>
               <w:rPr>
                 <w:rStyle w:val="Hyperlink"/>
@@ -612,7 +614,7 @@
                 <w:noProof/>
                 <w:webHidden/>
               </w:rPr>
-              <w:instrText xml:space="preserve"> PAGEREF _Toc404632036 \h </w:instrText>
+              <w:instrText xml:space="preserve"> PAGEREF _Toc404635245 \h </w:instrText>
             </w:r>
             <w:r>
               <w:rPr>
@@ -668,12 +670,12 @@
       <w:pPr>
         <w:pStyle w:val="Heading1"/>
       </w:pPr>
-      <w:bookmarkStart w:id="0" w:name="_Toc404632035"/>
+      <w:bookmarkStart w:id="1" w:name="_Toc404635244"/>
       <w:r>
         <w:lastRenderedPageBreak/>
         <w:t>1º Exercício</w:t>
       </w:r>
-      <w:bookmarkEnd w:id="0"/>
+      <w:bookmarkEnd w:id="1"/>
     </w:p>
     <w:p/>
     <w:p>
@@ -1041,17 +1043,8 @@
         <w:jc w:val="both"/>
       </w:pPr>
       <w:r>
-        <w:t xml:space="preserve">Figura 2 – </w:t>
-      </w:r>
-      <w:r>
-        <w:t>Modelo EA.</w:t>
-      </w:r>
-    </w:p>
-    <w:p>
-      <w:pPr>
-        <w:ind w:firstLine="708"/>
-        <w:jc w:val="both"/>
-      </w:pPr>
+        <w:t>Figura 2 – Modelo EA.</w:t>
+      </w:r>
     </w:p>
     <w:p>
       <w:pPr>
@@ -1559,39 +1552,36 @@
       </w:r>
       <w:proofErr w:type="spellEnd"/>
       <w:r>
-        <w:t xml:space="preserve"> for alterado para conectado, então </w:t>
-      </w:r>
+        <w:t xml:space="preserve"> for alterado para conectado, então verifica-se se existe alguma turma nova ou notícias recentes das turmas selecionadas no </w:t>
+      </w:r>
+      <w:proofErr w:type="spellStart"/>
+      <w:r>
+        <w:rPr>
+          <w:i/>
+        </w:rPr>
+        <w:t>Th</w:t>
+      </w:r>
+      <w:r>
+        <w:rPr>
+          <w:i/>
+        </w:rPr>
+        <w:t>oth</w:t>
+      </w:r>
+      <w:proofErr w:type="spellEnd"/>
+      <w:r>
+        <w:rPr>
+          <w:i/>
+        </w:rPr>
+        <w:t>.</w:t>
+      </w:r>
+    </w:p>
+    <w:p>
+      <w:pPr>
+        <w:pStyle w:val="ListParagraph"/>
+        <w:jc w:val="both"/>
+      </w:pPr>
       <w:r>
         <w:lastRenderedPageBreak/>
-        <w:t xml:space="preserve">verifica-se se existe alguma turma nova ou notícias recentes das turmas selecionadas no </w:t>
-      </w:r>
-      <w:proofErr w:type="spellStart"/>
-      <w:r>
-        <w:rPr>
-          <w:i/>
-        </w:rPr>
-        <w:t>Th</w:t>
-      </w:r>
-      <w:r>
-        <w:rPr>
-          <w:i/>
-        </w:rPr>
-        <w:t>oth</w:t>
-      </w:r>
-      <w:proofErr w:type="spellEnd"/>
-      <w:r>
-        <w:rPr>
-          <w:i/>
-        </w:rPr>
-        <w:t>.</w:t>
-      </w:r>
-    </w:p>
-    <w:p>
-      <w:pPr>
-        <w:pStyle w:val="ListParagraph"/>
-        <w:jc w:val="both"/>
-      </w:pPr>
-      <w:r>
         <w:t xml:space="preserve">São criados dois alarmes, </w:t>
       </w:r>
       <w:proofErr w:type="spellStart"/>
@@ -2344,15 +2334,7 @@
         <w:rPr>
           <w:i/>
         </w:rPr>
-        <w:t>con</w:t>
-      </w:r>
-      <w:bookmarkStart w:id="1" w:name="_GoBack"/>
-      <w:bookmarkEnd w:id="1"/>
-      <w:r>
-        <w:rPr>
-          <w:i/>
-        </w:rPr>
-        <w:t>tent</w:t>
+        <w:t>content</w:t>
       </w:r>
       <w:proofErr w:type="spellEnd"/>
       <w:r>
@@ -2375,9 +2357,15 @@
     </w:p>
     <w:p>
       <w:pPr>
+        <w:ind w:left="708" w:firstLine="372"/>
+        <w:jc w:val="both"/>
+      </w:pPr>
+    </w:p>
+    <w:p>
+      <w:pPr>
         <w:pStyle w:val="Heading1"/>
       </w:pPr>
-      <w:bookmarkStart w:id="2" w:name="_Toc404632036"/>
+      <w:bookmarkStart w:id="2" w:name="_Toc404635245"/>
       <w:r>
         <w:lastRenderedPageBreak/>
         <w:t>2º Exercício</w:t>
@@ -2606,7 +2594,7 @@
         <w:t xml:space="preserve"> </w:t>
       </w:r>
       <w:r>
-        <w:t>(Figura 2</w:t>
+        <w:t>(Figura 3</w:t>
       </w:r>
       <w:r>
         <w:t>) das opções a tomar, para uma melhor perceção das alterações a fazer, relativamente ao já realizado na primeira série.</w:t>
@@ -3125,7 +3113,7 @@
           <w:rPr>
             <w:noProof/>
           </w:rPr>
-          <w:t>7</w:t>
+          <w:t>3</w:t>
         </w:r>
         <w:r>
           <w:rPr>
@@ -4403,7 +4391,7 @@
 </file>
 
 <file path=customXml/itemProps1.xml><?xml version="1.0" encoding="utf-8"?>
-<ds:datastoreItem xmlns:ds="http://schemas.openxmlformats.org/officeDocument/2006/customXml" ds:itemID="{488E3A8D-AD89-45AE-BC58-47CD9FE9D8F5}">
+<ds:datastoreItem xmlns:ds="http://schemas.openxmlformats.org/officeDocument/2006/customXml" ds:itemID="{59B72764-0F57-4611-A920-E4D0237211F3}">
   <ds:schemaRefs>
     <ds:schemaRef ds:uri="http://schemas.openxmlformats.org/officeDocument/2006/bibliography"/>
   </ds:schemaRefs>

</xml_diff>

<commit_message>
rar's da 2ª série
</commit_message>
<xml_diff>
--- a/Relatório 2ª Série.docx
+++ b/Relatório 2ª Série.docx
@@ -3113,7 +3113,7 @@
           <w:rPr>
             <w:noProof/>
           </w:rPr>
-          <w:t>3</w:t>
+          <w:t>2</w:t>
         </w:r>
         <w:r>
           <w:rPr>
@@ -4391,7 +4391,7 @@
 </file>
 
 <file path=customXml/itemProps1.xml><?xml version="1.0" encoding="utf-8"?>
-<ds:datastoreItem xmlns:ds="http://schemas.openxmlformats.org/officeDocument/2006/customXml" ds:itemID="{59B72764-0F57-4611-A920-E4D0237211F3}">
+<ds:datastoreItem xmlns:ds="http://schemas.openxmlformats.org/officeDocument/2006/customXml" ds:itemID="{A8D6EA08-910E-482F-91A9-063B3321AD50}">
   <ds:schemaRefs>
     <ds:schemaRef ds:uri="http://schemas.openxmlformats.org/officeDocument/2006/bibliography"/>
   </ds:schemaRefs>

</xml_diff>